<commit_message>
update doc for lab6
</commit_message>
<xml_diff>
--- a/Lab6_Report_DenissBelovs4801BD.docx
+++ b/Lab6_Report_DenissBelovs4801BD.docx
@@ -309,10 +309,10 @@
             <v:path o:extrusionok="f" gradientshapeok="t" o:connecttype="rect"/>
             <o:lock v:ext="edit" aspectratio="t"/>
           </v:shapetype>
-          <v:shape id="_x0000_i1049" type="#_x0000_t75" style="width:11.35pt;height:15.35pt" o:ole="">
+          <v:shape id="_x0000_i1025" type="#_x0000_t75" style="width:11.35pt;height:15.35pt" o:ole="">
             <v:imagedata r:id="rId7" o:title=""/>
           </v:shape>
-          <o:OLEObject Type="Embed" ProgID="Equation.3" ShapeID="_x0000_i1049" DrawAspect="Content" ObjectID="_1670589246" r:id="rId8"/>
+          <o:OLEObject Type="Embed" ProgID="Equation.3" ShapeID="_x0000_i1025" DrawAspect="Content" ObjectID="_1671291446" r:id="rId8"/>
         </w:object>
       </w:r>
       <w:r>
@@ -1260,7 +1260,25 @@
           <w:i/>
           <w:lang w:val="ru-RU"/>
         </w:rPr>
-        <w:t xml:space="preserve">Качество модели изначально достаточно высокое, если судить по значению </w:t>
+        <w:t xml:space="preserve">Качество </w:t>
+      </w:r>
+      <w:r>
+        <w:rPr>
+          <w:rFonts w:ascii="Calibri" w:hAnsi="Calibri"/>
+          <w:b/>
+          <w:i/>
+          <w:lang w:val="ru-RU"/>
+        </w:rPr>
+        <w:t xml:space="preserve">изначальной </w:t>
+      </w:r>
+      <w:r>
+        <w:rPr>
+          <w:rFonts w:ascii="Calibri" w:hAnsi="Calibri"/>
+          <w:b/>
+          <w:i/>
+          <w:lang w:val="ru-RU"/>
+        </w:rPr>
+        <w:t xml:space="preserve">модели достаточно высокое, если судить по значению </w:t>
       </w:r>
       <w:r>
         <w:rPr>
@@ -3947,7 +3965,7 @@
         </w:tc>
         <w:tc>
           <w:tcPr>
-            <w:tcW w:w="677" w:type="dxa"/>
+            <w:tcW w:w="767" w:type="dxa"/>
             <w:vAlign w:val="center"/>
           </w:tcPr>
           <w:p>
@@ -3974,7 +3992,7 @@
         </w:tc>
         <w:tc>
           <w:tcPr>
-            <w:tcW w:w="447" w:type="dxa"/>
+            <w:tcW w:w="767" w:type="dxa"/>
             <w:vAlign w:val="center"/>
           </w:tcPr>
           <w:p>
@@ -4106,7 +4124,7 @@
                 <w:i/>
                 <w:lang w:val="lv-LV"/>
               </w:rPr>
-              <w:t>1</w:t>
+              <w:t>52</w:t>
             </w:r>
           </w:p>
         </w:tc>
@@ -4138,7 +4156,7 @@
         </w:tc>
         <w:tc>
           <w:tcPr>
-            <w:tcW w:w="677" w:type="dxa"/>
+            <w:tcW w:w="767" w:type="dxa"/>
           </w:tcPr>
           <w:p>
             <w:pPr>
@@ -4173,7 +4191,7 @@
         </w:tc>
         <w:tc>
           <w:tcPr>
-            <w:tcW w:w="447" w:type="dxa"/>
+            <w:tcW w:w="767" w:type="dxa"/>
           </w:tcPr>
           <w:p>
             <w:pPr>
@@ -4348,7 +4366,7 @@
                 <w:i/>
                 <w:lang w:val="en-GB"/>
               </w:rPr>
-              <w:t>3</w:t>
+              <w:t>51</w:t>
             </w:r>
           </w:p>
         </w:tc>
@@ -4364,87 +4382,96 @@
                 <w:rFonts w:ascii="Calibri" w:hAnsi="Calibri"/>
                 <w:b/>
                 <w:i/>
-                <w:lang w:val="en-GB"/>
-              </w:rPr>
-            </w:pPr>
-            <w:r>
-              <w:rPr>
-                <w:rFonts w:ascii="Calibri" w:hAnsi="Calibri"/>
-                <w:b/>
-                <w:i/>
-                <w:lang w:val="en-GB"/>
-              </w:rPr>
-              <w:t>0.9661</w:t>
-            </w:r>
-          </w:p>
-        </w:tc>
-        <w:tc>
-          <w:tcPr>
-            <w:tcW w:w="677" w:type="dxa"/>
-          </w:tcPr>
-          <w:p>
-            <w:pPr>
-              <w:pStyle w:val="BodyText"/>
-              <w:spacing w:line="240" w:lineRule="auto"/>
-              <w:rPr>
-                <w:rFonts w:ascii="Calibri" w:hAnsi="Calibri"/>
-                <w:b/>
-                <w:i/>
-                <w:lang w:val="en-GB"/>
-              </w:rPr>
-            </w:pPr>
-            <w:r>
-              <w:rPr>
-                <w:rFonts w:ascii="Calibri" w:hAnsi="Calibri"/>
-                <w:b/>
-                <w:i/>
-                <w:lang w:val="en-GB"/>
-              </w:rPr>
-              <w:t>2.242</w:t>
-            </w:r>
-          </w:p>
-        </w:tc>
-        <w:tc>
-          <w:tcPr>
-            <w:tcW w:w="447" w:type="dxa"/>
-          </w:tcPr>
-          <w:p>
-            <w:pPr>
-              <w:pStyle w:val="BodyText"/>
-              <w:spacing w:line="240" w:lineRule="auto"/>
-              <w:rPr>
-                <w:rFonts w:ascii="Calibri" w:hAnsi="Calibri"/>
-                <w:b/>
-                <w:i/>
-                <w:lang w:val="en-GB"/>
-              </w:rPr>
-            </w:pPr>
-            <w:r>
-              <w:rPr>
-                <w:rFonts w:ascii="Calibri" w:hAnsi="Calibri"/>
-                <w:b/>
-                <w:i/>
-                <w:lang w:val="en-GB"/>
-              </w:rPr>
-              <w:t>182</w:t>
-            </w:r>
-            <w:r>
-              <w:rPr>
-                <w:rFonts w:ascii="Calibri" w:hAnsi="Calibri"/>
-                <w:b/>
-                <w:i/>
-                <w:lang w:val="en-GB"/>
-              </w:rPr>
-              <w:t>.</w:t>
-            </w:r>
-            <w:r>
-              <w:rPr>
-                <w:rFonts w:ascii="Calibri" w:hAnsi="Calibri"/>
-                <w:b/>
-                <w:i/>
-                <w:lang w:val="en-GB"/>
-              </w:rPr>
-              <w:t>7</w:t>
+                <w:lang w:val="lv-LV"/>
+              </w:rPr>
+            </w:pPr>
+            <w:r>
+              <w:rPr>
+                <w:rFonts w:ascii="Calibri" w:hAnsi="Calibri"/>
+                <w:b/>
+                <w:i/>
+                <w:lang w:val="en-GB"/>
+              </w:rPr>
+              <w:t>0.9</w:t>
+            </w:r>
+            <w:r>
+              <w:rPr>
+                <w:rFonts w:ascii="Calibri" w:hAnsi="Calibri"/>
+                <w:b/>
+                <w:i/>
+                <w:lang w:val="en-GB"/>
+              </w:rPr>
+              <w:t>573</w:t>
+            </w:r>
+          </w:p>
+        </w:tc>
+        <w:tc>
+          <w:tcPr>
+            <w:tcW w:w="767" w:type="dxa"/>
+          </w:tcPr>
+          <w:p>
+            <w:pPr>
+              <w:pStyle w:val="BodyText"/>
+              <w:spacing w:line="240" w:lineRule="auto"/>
+              <w:rPr>
+                <w:rFonts w:ascii="Calibri" w:hAnsi="Calibri"/>
+                <w:b/>
+                <w:i/>
+                <w:lang w:val="en-GB"/>
+              </w:rPr>
+            </w:pPr>
+            <w:r>
+              <w:rPr>
+                <w:rFonts w:ascii="Calibri" w:hAnsi="Calibri"/>
+                <w:b/>
+                <w:i/>
+                <w:lang w:val="en-GB"/>
+              </w:rPr>
+              <w:t>2.</w:t>
+            </w:r>
+            <w:r>
+              <w:rPr>
+                <w:rFonts w:ascii="Calibri" w:hAnsi="Calibri"/>
+                <w:b/>
+                <w:i/>
+                <w:lang w:val="en-GB"/>
+              </w:rPr>
+              <w:t>472</w:t>
+            </w:r>
+          </w:p>
+        </w:tc>
+        <w:tc>
+          <w:tcPr>
+            <w:tcW w:w="767" w:type="dxa"/>
+          </w:tcPr>
+          <w:p>
+            <w:pPr>
+              <w:pStyle w:val="BodyText"/>
+              <w:spacing w:line="240" w:lineRule="auto"/>
+              <w:rPr>
+                <w:rFonts w:ascii="Calibri" w:hAnsi="Calibri"/>
+                <w:b/>
+                <w:i/>
+                <w:lang w:val="en-GB"/>
+              </w:rPr>
+            </w:pPr>
+            <w:r>
+              <w:rPr>
+                <w:rFonts w:ascii="Calibri" w:hAnsi="Calibri"/>
+                <w:b/>
+                <w:i/>
+                <w:lang w:val="en-GB"/>
+              </w:rPr>
+              <w:t>1</w:t>
+            </w:r>
+            <w:r>
+              <w:rPr>
+                <w:rFonts w:ascii="Calibri" w:hAnsi="Calibri"/>
+                <w:b/>
+                <w:i/>
+                <w:lang w:val="en-GB"/>
+              </w:rPr>
+              <w:t>49.5</w:t>
             </w:r>
           </w:p>
         </w:tc>
@@ -4489,6 +4516,15 @@
                 <w:lang w:val="en-GB"/>
               </w:rPr>
             </w:pPr>
+            <w:r>
+              <w:rPr>
+                <w:rFonts w:ascii="Calibri" w:hAnsi="Calibri"/>
+                <w:b/>
+                <w:i/>
+                <w:lang w:val="en-GB"/>
+              </w:rPr>
+              <w:t xml:space="preserve">X1, </w:t>
+            </w:r>
             <w:r>
               <w:rPr>
                 <w:rFonts w:ascii="Calibri" w:hAnsi="Calibri"/>
@@ -4581,7 +4617,7 @@
                 <w:i/>
                 <w:lang w:val="en-GB"/>
               </w:rPr>
-              <w:t>2</w:t>
+              <w:t>37</w:t>
             </w:r>
           </w:p>
         </w:tc>
@@ -4607,59 +4643,77 @@
                 <w:i/>
                 <w:lang w:val="en-GB"/>
               </w:rPr>
-              <w:t>0.9703</w:t>
-            </w:r>
-          </w:p>
-        </w:tc>
-        <w:tc>
-          <w:tcPr>
-            <w:tcW w:w="677" w:type="dxa"/>
-          </w:tcPr>
-          <w:p>
-            <w:pPr>
-              <w:pStyle w:val="BodyText"/>
-              <w:spacing w:line="240" w:lineRule="auto"/>
-              <w:rPr>
-                <w:rFonts w:ascii="Calibri" w:hAnsi="Calibri"/>
-                <w:b/>
-                <w:i/>
-                <w:lang w:val="en-GB"/>
-              </w:rPr>
-            </w:pPr>
-            <w:r>
-              <w:rPr>
-                <w:rFonts w:ascii="Calibri" w:hAnsi="Calibri"/>
-                <w:b/>
-                <w:i/>
-                <w:lang w:val="en-GB"/>
-              </w:rPr>
-              <w:t>2.075</w:t>
-            </w:r>
-          </w:p>
-        </w:tc>
-        <w:tc>
-          <w:tcPr>
-            <w:tcW w:w="447" w:type="dxa"/>
-          </w:tcPr>
-          <w:p>
-            <w:pPr>
-              <w:pStyle w:val="BodyText"/>
-              <w:spacing w:line="240" w:lineRule="auto"/>
-              <w:rPr>
-                <w:rFonts w:ascii="Calibri" w:hAnsi="Calibri"/>
-                <w:b/>
-                <w:i/>
-                <w:lang w:val="en-GB"/>
-              </w:rPr>
-            </w:pPr>
-            <w:r>
-              <w:rPr>
-                <w:rFonts w:ascii="Calibri" w:hAnsi="Calibri"/>
-                <w:b/>
-                <w:i/>
-                <w:lang w:val="en-GB"/>
-              </w:rPr>
-              <w:t>201</w:t>
+              <w:t>0.9</w:t>
+            </w:r>
+            <w:r>
+              <w:rPr>
+                <w:rFonts w:ascii="Calibri" w:hAnsi="Calibri"/>
+                <w:b/>
+                <w:i/>
+                <w:lang w:val="en-GB"/>
+              </w:rPr>
+              <w:t>611</w:t>
+            </w:r>
+          </w:p>
+        </w:tc>
+        <w:tc>
+          <w:tcPr>
+            <w:tcW w:w="767" w:type="dxa"/>
+          </w:tcPr>
+          <w:p>
+            <w:pPr>
+              <w:pStyle w:val="BodyText"/>
+              <w:spacing w:line="240" w:lineRule="auto"/>
+              <w:rPr>
+                <w:rFonts w:ascii="Calibri" w:hAnsi="Calibri"/>
+                <w:b/>
+                <w:i/>
+                <w:lang w:val="en-GB"/>
+              </w:rPr>
+            </w:pPr>
+            <w:r>
+              <w:rPr>
+                <w:rFonts w:ascii="Calibri" w:hAnsi="Calibri"/>
+                <w:b/>
+                <w:i/>
+                <w:lang w:val="en-GB"/>
+              </w:rPr>
+              <w:t>2.</w:t>
+            </w:r>
+            <w:r>
+              <w:rPr>
+                <w:rFonts w:ascii="Calibri" w:hAnsi="Calibri"/>
+                <w:b/>
+                <w:i/>
+                <w:lang w:val="en-GB"/>
+              </w:rPr>
+              <w:t>379</w:t>
+            </w:r>
+          </w:p>
+        </w:tc>
+        <w:tc>
+          <w:tcPr>
+            <w:tcW w:w="767" w:type="dxa"/>
+          </w:tcPr>
+          <w:p>
+            <w:pPr>
+              <w:pStyle w:val="BodyText"/>
+              <w:spacing w:line="240" w:lineRule="auto"/>
+              <w:rPr>
+                <w:rFonts w:ascii="Calibri" w:hAnsi="Calibri"/>
+                <w:b/>
+                <w:i/>
+                <w:lang w:val="en-GB"/>
+              </w:rPr>
+            </w:pPr>
+            <w:r>
+              <w:rPr>
+                <w:rFonts w:ascii="Calibri" w:hAnsi="Calibri"/>
+                <w:b/>
+                <w:i/>
+                <w:lang w:val="en-GB"/>
+              </w:rPr>
+              <w:t>161.8</w:t>
             </w:r>
           </w:p>
         </w:tc>
@@ -4704,6 +4758,15 @@
                 <w:lang w:val="en-GB"/>
               </w:rPr>
             </w:pPr>
+            <w:r>
+              <w:rPr>
+                <w:rFonts w:ascii="Calibri" w:hAnsi="Calibri"/>
+                <w:b/>
+                <w:i/>
+                <w:lang w:val="en-GB"/>
+              </w:rPr>
+              <w:t xml:space="preserve">X1, X2, X4, </w:t>
+            </w:r>
             <w:r>
               <w:rPr>
                 <w:rFonts w:ascii="Calibri" w:hAnsi="Calibri"/>
@@ -4804,59 +4867,68 @@
                 <w:i/>
                 <w:lang w:val="en-GB"/>
               </w:rPr>
-              <w:t>0.9726</w:t>
-            </w:r>
-          </w:p>
-        </w:tc>
-        <w:tc>
-          <w:tcPr>
-            <w:tcW w:w="677" w:type="dxa"/>
-          </w:tcPr>
-          <w:p>
-            <w:pPr>
-              <w:pStyle w:val="BodyText"/>
-              <w:spacing w:line="240" w:lineRule="auto"/>
-              <w:rPr>
-                <w:rFonts w:ascii="Calibri" w:hAnsi="Calibri"/>
-                <w:b/>
-                <w:i/>
-                <w:lang w:val="en-GB"/>
-              </w:rPr>
-            </w:pPr>
-            <w:r>
-              <w:rPr>
-                <w:rFonts w:ascii="Calibri" w:hAnsi="Calibri"/>
-                <w:b/>
-                <w:i/>
-                <w:lang w:val="en-GB"/>
-              </w:rPr>
-              <w:t>1.995</w:t>
-            </w:r>
-          </w:p>
-        </w:tc>
-        <w:tc>
-          <w:tcPr>
-            <w:tcW w:w="447" w:type="dxa"/>
-          </w:tcPr>
-          <w:p>
-            <w:pPr>
-              <w:pStyle w:val="BodyText"/>
-              <w:spacing w:line="240" w:lineRule="auto"/>
-              <w:rPr>
-                <w:rFonts w:ascii="Calibri" w:hAnsi="Calibri"/>
-                <w:b/>
-                <w:i/>
-                <w:lang w:val="en-GB"/>
-              </w:rPr>
-            </w:pPr>
-            <w:r>
-              <w:rPr>
-                <w:rFonts w:ascii="Calibri" w:hAnsi="Calibri"/>
-                <w:b/>
-                <w:i/>
-                <w:lang w:val="en-GB"/>
-              </w:rPr>
-              <w:t>213.8</w:t>
+              <w:t>0.9</w:t>
+            </w:r>
+            <w:r>
+              <w:rPr>
+                <w:rFonts w:ascii="Calibri" w:hAnsi="Calibri"/>
+                <w:b/>
+                <w:i/>
+                <w:lang w:val="en-GB"/>
+              </w:rPr>
+              <w:t>661</w:t>
+            </w:r>
+          </w:p>
+        </w:tc>
+        <w:tc>
+          <w:tcPr>
+            <w:tcW w:w="767" w:type="dxa"/>
+          </w:tcPr>
+          <w:p>
+            <w:pPr>
+              <w:pStyle w:val="BodyText"/>
+              <w:spacing w:line="240" w:lineRule="auto"/>
+              <w:rPr>
+                <w:rFonts w:ascii="Calibri" w:hAnsi="Calibri"/>
+                <w:b/>
+                <w:i/>
+                <w:lang w:val="en-GB"/>
+              </w:rPr>
+            </w:pPr>
+            <w:r>
+              <w:rPr>
+                <w:rFonts w:ascii="Calibri" w:hAnsi="Calibri"/>
+                <w:b/>
+                <w:i/>
+                <w:lang w:val="en-GB"/>
+              </w:rPr>
+              <w:t>2.242</w:t>
+            </w:r>
+          </w:p>
+        </w:tc>
+        <w:tc>
+          <w:tcPr>
+            <w:tcW w:w="767" w:type="dxa"/>
+          </w:tcPr>
+          <w:p>
+            <w:pPr>
+              <w:pStyle w:val="BodyText"/>
+              <w:spacing w:line="240" w:lineRule="auto"/>
+              <w:rPr>
+                <w:rFonts w:ascii="Calibri" w:hAnsi="Calibri"/>
+                <w:b/>
+                <w:i/>
+                <w:lang w:val="en-GB"/>
+              </w:rPr>
+            </w:pPr>
+            <w:r>
+              <w:rPr>
+                <w:rFonts w:ascii="Calibri" w:hAnsi="Calibri"/>
+                <w:b/>
+                <w:i/>
+                <w:lang w:val="en-GB"/>
+              </w:rPr>
+              <w:t>182.7</w:t>
             </w:r>
           </w:p>
         </w:tc>
@@ -4908,213 +4980,7 @@
                 <w:i/>
                 <w:lang w:val="en-GB"/>
               </w:rPr>
-              <w:t>X5,</w:t>
-            </w:r>
-            <w:r>
-              <w:rPr>
-                <w:rFonts w:ascii="Calibri" w:hAnsi="Calibri"/>
-                <w:b/>
-                <w:i/>
-                <w:lang w:val="ru-RU"/>
-              </w:rPr>
-              <w:t xml:space="preserve"> </w:t>
-            </w:r>
-            <w:r>
-              <w:rPr>
-                <w:rFonts w:ascii="Calibri" w:hAnsi="Calibri"/>
-                <w:b/>
-                <w:i/>
-                <w:lang w:val="en-GB"/>
-              </w:rPr>
-              <w:t>X7,</w:t>
-            </w:r>
-            <w:r>
-              <w:rPr>
-                <w:rFonts w:ascii="Calibri" w:hAnsi="Calibri"/>
-                <w:b/>
-                <w:i/>
-                <w:lang w:val="ru-RU"/>
-              </w:rPr>
-              <w:t xml:space="preserve"> </w:t>
-            </w:r>
-            <w:r>
-              <w:rPr>
-                <w:rFonts w:ascii="Calibri" w:hAnsi="Calibri"/>
-                <w:b/>
-                <w:i/>
-                <w:lang w:val="en-GB"/>
-              </w:rPr>
-              <w:t>X8</w:t>
-            </w:r>
-          </w:p>
-        </w:tc>
-      </w:tr>
-      <w:tr>
-        <w:trPr>
-          <w:jc w:val="center"/>
-        </w:trPr>
-        <w:tc>
-          <w:tcPr>
-            <w:tcW w:w="1827" w:type="dxa"/>
-          </w:tcPr>
-          <w:p>
-            <w:pPr>
-              <w:pStyle w:val="BodyText"/>
-              <w:spacing w:line="240" w:lineRule="auto"/>
-              <w:rPr>
-                <w:rFonts w:ascii="Calibri" w:hAnsi="Calibri"/>
-                <w:b/>
-                <w:i/>
-                <w:lang w:val="en-GB"/>
-              </w:rPr>
-            </w:pPr>
-            <w:r>
-              <w:rPr>
-                <w:rFonts w:ascii="Calibri" w:hAnsi="Calibri"/>
-                <w:b/>
-                <w:i/>
-                <w:lang w:val="en-GB"/>
-              </w:rPr>
-              <w:t>1</w:t>
-            </w:r>
-          </w:p>
-        </w:tc>
-        <w:tc>
-          <w:tcPr>
-            <w:tcW w:w="994" w:type="dxa"/>
-          </w:tcPr>
-          <w:p>
-            <w:pPr>
-              <w:pStyle w:val="BodyText"/>
-              <w:spacing w:line="240" w:lineRule="auto"/>
-              <w:rPr>
-                <w:rFonts w:ascii="Calibri" w:hAnsi="Calibri"/>
-                <w:b/>
-                <w:i/>
-                <w:lang w:val="en-GB"/>
-              </w:rPr>
-            </w:pPr>
-            <w:r>
-              <w:rPr>
-                <w:rFonts w:ascii="Calibri" w:hAnsi="Calibri"/>
-                <w:b/>
-                <w:i/>
-                <w:lang w:val="en-GB"/>
-              </w:rPr>
-              <w:t>0.975</w:t>
-            </w:r>
-          </w:p>
-        </w:tc>
-        <w:tc>
-          <w:tcPr>
-            <w:tcW w:w="677" w:type="dxa"/>
-          </w:tcPr>
-          <w:p>
-            <w:pPr>
-              <w:pStyle w:val="BodyText"/>
-              <w:spacing w:line="240" w:lineRule="auto"/>
-              <w:rPr>
-                <w:rFonts w:ascii="Calibri" w:hAnsi="Calibri"/>
-                <w:b/>
-                <w:i/>
-                <w:lang w:val="en-GB"/>
-              </w:rPr>
-            </w:pPr>
-            <w:r>
-              <w:rPr>
-                <w:rFonts w:ascii="Calibri" w:hAnsi="Calibri"/>
-                <w:b/>
-                <w:i/>
-                <w:lang w:val="en-GB"/>
-              </w:rPr>
-              <w:t>1.918</w:t>
-            </w:r>
-          </w:p>
-        </w:tc>
-        <w:tc>
-          <w:tcPr>
-            <w:tcW w:w="447" w:type="dxa"/>
-          </w:tcPr>
-          <w:p>
-            <w:pPr>
-              <w:pStyle w:val="BodyText"/>
-              <w:spacing w:line="240" w:lineRule="auto"/>
-              <w:rPr>
-                <w:rFonts w:ascii="Calibri" w:hAnsi="Calibri"/>
-                <w:b/>
-                <w:i/>
-                <w:lang w:val="en-GB"/>
-              </w:rPr>
-            </w:pPr>
-            <w:r>
-              <w:rPr>
-                <w:rFonts w:ascii="Calibri" w:hAnsi="Calibri"/>
-                <w:b/>
-                <w:i/>
-                <w:lang w:val="en-GB"/>
-              </w:rPr>
-              <w:t>230.4</w:t>
-            </w:r>
-          </w:p>
-        </w:tc>
-        <w:tc>
-          <w:tcPr>
-            <w:tcW w:w="999" w:type="dxa"/>
-          </w:tcPr>
-          <w:p>
-            <w:pPr>
-              <w:pStyle w:val="BodyText"/>
-              <w:spacing w:line="240" w:lineRule="auto"/>
-              <w:rPr>
-                <w:rFonts w:ascii="Calibri" w:hAnsi="Calibri"/>
-                <w:b/>
-                <w:i/>
-                <w:lang w:val="en-GB"/>
-              </w:rPr>
-            </w:pPr>
-            <w:r>
-              <w:rPr>
-                <w:rFonts w:ascii="Calibri" w:hAnsi="Calibri"/>
-                <w:b/>
-                <w:i/>
-                <w:lang w:val="en-GB"/>
-              </w:rPr>
-              <w:t>2.2e-16</w:t>
-            </w:r>
-          </w:p>
-        </w:tc>
-        <w:tc>
-          <w:tcPr>
-            <w:tcW w:w="3669" w:type="dxa"/>
-          </w:tcPr>
-          <w:p>
-            <w:pPr>
-              <w:pStyle w:val="BodyText"/>
-              <w:spacing w:line="240" w:lineRule="auto"/>
-              <w:rPr>
-                <w:rFonts w:ascii="Calibri" w:hAnsi="Calibri"/>
-                <w:b/>
-                <w:i/>
-                <w:lang w:val="en-GB"/>
-              </w:rPr>
-            </w:pPr>
-            <w:r>
-              <w:rPr>
-                <w:rFonts w:ascii="Calibri" w:hAnsi="Calibri"/>
-                <w:b/>
-                <w:i/>
-                <w:lang w:val="en-GB"/>
-              </w:rPr>
-              <w:t>X2,</w:t>
-            </w:r>
-            <w:r>
-              <w:rPr>
-                <w:rFonts w:ascii="Calibri" w:hAnsi="Calibri"/>
-                <w:b/>
-                <w:i/>
-                <w:lang w:val="ru-RU"/>
-              </w:rPr>
-              <w:t xml:space="preserve"> </w:t>
+              <w:t xml:space="preserve">X2, </w:t>
             </w:r>
             <w:r>
               <w:rPr>
@@ -5172,6 +5038,17 @@
         <w:rPr>
           <w:rFonts w:ascii="Calibri" w:hAnsi="Calibri"/>
           <w:b/>
+          <w:i/>
+          <w:lang w:val="en-GB"/>
+        </w:rPr>
+      </w:pPr>
+    </w:p>
+    <w:p>
+      <w:pPr>
+        <w:pStyle w:val="BodyText"/>
+        <w:spacing w:line="240" w:lineRule="auto"/>
+        <w:rPr>
+          <w:rFonts w:ascii="Calibri" w:hAnsi="Calibri"/>
           <w:i/>
           <w:lang w:val="en-GB"/>
         </w:rPr>
@@ -5240,7 +5117,7 @@
           <v:shape id="_x0000_i1026" type="#_x0000_t75" style="width:11.35pt;height:15.35pt" o:ole="">
             <v:imagedata r:id="rId7" o:title=""/>
           </v:shape>
-          <o:OLEObject Type="Embed" ProgID="Equation.3" ShapeID="_x0000_i1026" DrawAspect="Content" ObjectID="_1670589247" r:id="rId11"/>
+          <o:OLEObject Type="Embed" ProgID="Equation.3" ShapeID="_x0000_i1026" DrawAspect="Content" ObjectID="_1671291447" r:id="rId11"/>
         </w:object>
       </w:r>
       <w:r>
@@ -5263,7 +5140,37 @@
             <w:rFonts w:ascii="Cambria Math" w:hAnsi="Cambria Math"/>
             <w:sz w:val="20"/>
           </w:rPr>
-          <m:t>-3.7245</m:t>
+          <m:t>-</m:t>
+        </m:r>
+        <m:r>
+          <m:rPr>
+            <m:sty m:val="bi"/>
+          </m:rPr>
+          <w:rPr>
+            <w:rFonts w:ascii="Cambria Math" w:hAnsi="Cambria Math"/>
+            <w:sz w:val="20"/>
+          </w:rPr>
+          <m:t>4</m:t>
+        </m:r>
+        <m:r>
+          <m:rPr>
+            <m:sty m:val="bi"/>
+          </m:rPr>
+          <w:rPr>
+            <w:rFonts w:ascii="Cambria Math" w:hAnsi="Cambria Math"/>
+            <w:sz w:val="20"/>
+          </w:rPr>
+          <m:t>.</m:t>
+        </m:r>
+        <m:r>
+          <m:rPr>
+            <m:sty m:val="bi"/>
+          </m:rPr>
+          <w:rPr>
+            <w:rFonts w:ascii="Cambria Math" w:hAnsi="Cambria Math"/>
+            <w:sz w:val="20"/>
+          </w:rPr>
+          <m:t>333939</m:t>
         </m:r>
         <m:r>
           <m:rPr>
@@ -5274,7 +5181,29 @@
             <w:sz w:val="20"/>
             <w:lang w:val="en-GB"/>
           </w:rPr>
-          <m:t xml:space="preserve"> +(-2.66224)*</m:t>
+          <m:t xml:space="preserve"> +(-2.</m:t>
+        </m:r>
+        <m:r>
+          <m:rPr>
+            <m:sty m:val="bi"/>
+          </m:rPr>
+          <w:rPr>
+            <w:rFonts w:ascii="Cambria Math" w:hAnsi="Cambria Math"/>
+            <w:sz w:val="20"/>
+            <w:lang w:val="en-GB"/>
+          </w:rPr>
+          <m:t>620251</m:t>
+        </m:r>
+        <m:r>
+          <m:rPr>
+            <m:sty m:val="bi"/>
+          </m:rPr>
+          <w:rPr>
+            <w:rFonts w:ascii="Cambria Math" w:hAnsi="Cambria Math"/>
+            <w:sz w:val="20"/>
+            <w:lang w:val="en-GB"/>
+          </w:rPr>
+          <m:t>)*</m:t>
         </m:r>
         <m:sSub>
           <m:sSubPr>
@@ -5326,7 +5255,29 @@
             <w:sz w:val="20"/>
             <w:lang w:val="en-GB"/>
           </w:rPr>
-          <m:t>+0.38828*</m:t>
+          <m:t>+0.</m:t>
+        </m:r>
+        <m:r>
+          <m:rPr>
+            <m:sty m:val="bi"/>
+          </m:rPr>
+          <w:rPr>
+            <w:rFonts w:ascii="Cambria Math" w:hAnsi="Cambria Math"/>
+            <w:sz w:val="20"/>
+            <w:lang w:val="en-GB"/>
+          </w:rPr>
+          <m:t>420007</m:t>
+        </m:r>
+        <m:r>
+          <m:rPr>
+            <m:sty m:val="bi"/>
+          </m:rPr>
+          <w:rPr>
+            <w:rFonts w:ascii="Cambria Math" w:hAnsi="Cambria Math"/>
+            <w:sz w:val="20"/>
+            <w:lang w:val="en-GB"/>
+          </w:rPr>
+          <m:t>*</m:t>
         </m:r>
         <m:sSub>
           <m:sSubPr>
@@ -5378,7 +5329,40 @@
             <w:sz w:val="20"/>
             <w:lang w:val="en-GB"/>
           </w:rPr>
-          <m:t>+0.40041*</m:t>
+          <m:t>+0.</m:t>
+        </m:r>
+        <m:r>
+          <m:rPr>
+            <m:sty m:val="bi"/>
+          </m:rPr>
+          <w:rPr>
+            <w:rFonts w:ascii="Cambria Math" w:hAnsi="Cambria Math"/>
+            <w:sz w:val="20"/>
+            <w:lang w:val="en-GB"/>
+          </w:rPr>
+          <m:t>3</m:t>
+        </m:r>
+        <m:r>
+          <m:rPr>
+            <m:sty m:val="bi"/>
+          </m:rPr>
+          <w:rPr>
+            <w:rFonts w:ascii="Cambria Math" w:hAnsi="Cambria Math"/>
+            <w:sz w:val="20"/>
+            <w:lang w:val="en-GB"/>
+          </w:rPr>
+          <m:t>60794</m:t>
+        </m:r>
+        <m:r>
+          <m:rPr>
+            <m:sty m:val="bi"/>
+          </m:rPr>
+          <w:rPr>
+            <w:rFonts w:ascii="Cambria Math" w:hAnsi="Cambria Math"/>
+            <w:sz w:val="20"/>
+            <w:lang w:val="en-GB"/>
+          </w:rPr>
+          <m:t>*</m:t>
         </m:r>
         <m:sSub>
           <m:sSubPr>
@@ -5430,7 +5414,40 @@
             <w:sz w:val="20"/>
             <w:lang w:val="en-GB"/>
           </w:rPr>
-          <m:t>+0.33795*</m:t>
+          <m:t>+0.</m:t>
+        </m:r>
+        <m:r>
+          <m:rPr>
+            <m:sty m:val="bi"/>
+          </m:rPr>
+          <w:rPr>
+            <w:rFonts w:ascii="Cambria Math" w:hAnsi="Cambria Math"/>
+            <w:sz w:val="20"/>
+            <w:lang w:val="en-GB"/>
+          </w:rPr>
+          <m:t>40</m:t>
+        </m:r>
+        <m:r>
+          <m:rPr>
+            <m:sty m:val="bi"/>
+          </m:rPr>
+          <w:rPr>
+            <w:rFonts w:ascii="Cambria Math" w:hAnsi="Cambria Math"/>
+            <w:sz w:val="20"/>
+            <w:lang w:val="en-GB"/>
+          </w:rPr>
+          <m:t>4006</m:t>
+        </m:r>
+        <m:r>
+          <m:rPr>
+            <m:sty m:val="bi"/>
+          </m:rPr>
+          <w:rPr>
+            <w:rFonts w:ascii="Cambria Math" w:hAnsi="Cambria Math"/>
+            <w:sz w:val="20"/>
+            <w:lang w:val="en-GB"/>
+          </w:rPr>
+          <m:t>*</m:t>
         </m:r>
         <m:sSub>
           <m:sSubPr>
@@ -5482,7 +5499,40 @@
             <w:sz w:val="20"/>
             <w:lang w:val="en-GB"/>
           </w:rPr>
-          <m:t>+0.08579*</m:t>
+          <m:t>+0.</m:t>
+        </m:r>
+        <m:r>
+          <m:rPr>
+            <m:sty m:val="bi"/>
+          </m:rPr>
+          <w:rPr>
+            <w:rFonts w:ascii="Cambria Math" w:hAnsi="Cambria Math"/>
+            <w:sz w:val="20"/>
+            <w:lang w:val="en-GB"/>
+          </w:rPr>
+          <m:t>1</m:t>
+        </m:r>
+        <m:r>
+          <m:rPr>
+            <m:sty m:val="bi"/>
+          </m:rPr>
+          <w:rPr>
+            <w:rFonts w:ascii="Cambria Math" w:hAnsi="Cambria Math"/>
+            <w:sz w:val="20"/>
+            <w:lang w:val="en-GB"/>
+          </w:rPr>
+          <m:t>05291</m:t>
+        </m:r>
+        <m:r>
+          <m:rPr>
+            <m:sty m:val="bi"/>
+          </m:rPr>
+          <w:rPr>
+            <w:rFonts w:ascii="Cambria Math" w:hAnsi="Cambria Math"/>
+            <w:sz w:val="20"/>
+            <w:lang w:val="en-GB"/>
+          </w:rPr>
+          <m:t>*</m:t>
         </m:r>
         <m:sSub>
           <m:sSubPr>
@@ -5534,7 +5584,51 @@
             <w:sz w:val="20"/>
             <w:lang w:val="en-GB"/>
           </w:rPr>
-          <m:t>+3.46440*</m:t>
+          <m:t>+</m:t>
+        </m:r>
+        <m:r>
+          <m:rPr>
+            <m:sty m:val="bi"/>
+          </m:rPr>
+          <w:rPr>
+            <w:rFonts w:ascii="Cambria Math" w:hAnsi="Cambria Math"/>
+            <w:sz w:val="20"/>
+            <w:lang w:val="en-GB"/>
+          </w:rPr>
+          <m:t>4</m:t>
+        </m:r>
+        <m:r>
+          <m:rPr>
+            <m:sty m:val="bi"/>
+          </m:rPr>
+          <w:rPr>
+            <w:rFonts w:ascii="Cambria Math" w:hAnsi="Cambria Math"/>
+            <w:sz w:val="20"/>
+            <w:lang w:val="en-GB"/>
+          </w:rPr>
+          <m:t>.</m:t>
+        </m:r>
+        <m:r>
+          <m:rPr>
+            <m:sty m:val="bi"/>
+          </m:rPr>
+          <w:rPr>
+            <w:rFonts w:ascii="Cambria Math" w:hAnsi="Cambria Math"/>
+            <w:sz w:val="20"/>
+            <w:lang w:val="en-GB"/>
+          </w:rPr>
+          <m:t>177639</m:t>
+        </m:r>
+        <m:r>
+          <m:rPr>
+            <m:sty m:val="bi"/>
+          </m:rPr>
+          <w:rPr>
+            <w:rFonts w:ascii="Cambria Math" w:hAnsi="Cambria Math"/>
+            <w:sz w:val="20"/>
+            <w:lang w:val="en-GB"/>
+          </w:rPr>
+          <m:t>*</m:t>
         </m:r>
         <m:sSub>
           <m:sSubPr>
@@ -5586,7 +5680,29 @@
             <w:sz w:val="20"/>
             <w:lang w:val="en-GB"/>
           </w:rPr>
-          <m:t>+(-0.96791)*</m:t>
+          <m:t>+(-0.</m:t>
+        </m:r>
+        <m:r>
+          <m:rPr>
+            <m:sty m:val="bi"/>
+          </m:rPr>
+          <w:rPr>
+            <w:rFonts w:ascii="Cambria Math" w:hAnsi="Cambria Math"/>
+            <w:sz w:val="20"/>
+            <w:lang w:val="en-GB"/>
+          </w:rPr>
+          <m:t>296165</m:t>
+        </m:r>
+        <m:r>
+          <m:rPr>
+            <m:sty m:val="bi"/>
+          </m:rPr>
+          <w:rPr>
+            <w:rFonts w:ascii="Cambria Math" w:hAnsi="Cambria Math"/>
+            <w:sz w:val="20"/>
+            <w:lang w:val="en-GB"/>
+          </w:rPr>
+          <m:t>)*</m:t>
         </m:r>
         <m:sSub>
           <m:sSubPr>
@@ -5638,49 +5754,8 @@
             <w:sz w:val="20"/>
             <w:lang w:val="en-GB"/>
           </w:rPr>
-          <m:t>+0.05406*</m:t>
+          <m:t>+</m:t>
         </m:r>
-        <m:sSub>
-          <m:sSubPr>
-            <m:ctrlPr>
-              <w:rPr>
-                <w:rFonts w:ascii="Cambria Math" w:hAnsi="Cambria Math"/>
-                <w:b/>
-                <w:bCs/>
-                <w:i/>
-                <w:iCs/>
-                <w:sz w:val="20"/>
-                <w:lang w:val="en-GB"/>
-              </w:rPr>
-            </m:ctrlPr>
-          </m:sSubPr>
-          <m:e>
-            <m:r>
-              <m:rPr>
-                <m:sty m:val="bi"/>
-              </m:rPr>
-              <w:rPr>
-                <w:rFonts w:ascii="Cambria Math" w:hAnsi="Cambria Math"/>
-                <w:sz w:val="20"/>
-                <w:lang w:val="en-GB"/>
-              </w:rPr>
-              <m:t>x</m:t>
-            </m:r>
-          </m:e>
-          <m:sub>
-            <m:r>
-              <m:rPr>
-                <m:sty m:val="bi"/>
-              </m:rPr>
-              <w:rPr>
-                <w:rFonts w:ascii="Cambria Math" w:hAnsi="Cambria Math"/>
-                <w:sz w:val="20"/>
-                <w:lang w:val="en-GB"/>
-              </w:rPr>
-              <m:t>8</m:t>
-            </m:r>
-          </m:sub>
-        </m:sSub>
         <m:r>
           <m:rPr>
             <m:sty m:val="bi"/>
@@ -5690,8 +5765,104 @@
             <w:sz w:val="20"/>
             <w:lang w:val="en-GB"/>
           </w:rPr>
-          <m:t>+1.918</m:t>
+          <m:t>(-</m:t>
         </m:r>
+        <m:r>
+          <m:rPr>
+            <m:sty m:val="bi"/>
+          </m:rPr>
+          <w:rPr>
+            <w:rFonts w:ascii="Cambria Math" w:hAnsi="Cambria Math"/>
+            <w:sz w:val="20"/>
+            <w:lang w:val="en-GB"/>
+          </w:rPr>
+          <m:t>0.</m:t>
+        </m:r>
+        <m:r>
+          <m:rPr>
+            <m:sty m:val="bi"/>
+          </m:rPr>
+          <w:rPr>
+            <w:rFonts w:ascii="Cambria Math" w:hAnsi="Cambria Math"/>
+            <w:sz w:val="20"/>
+            <w:lang w:val="en-GB"/>
+          </w:rPr>
+          <m:t>0</m:t>
+        </m:r>
+        <m:r>
+          <m:rPr>
+            <m:sty m:val="bi"/>
+          </m:rPr>
+          <w:rPr>
+            <w:rFonts w:ascii="Cambria Math" w:hAnsi="Cambria Math"/>
+            <w:sz w:val="20"/>
+            <w:lang w:val="en-GB"/>
+          </w:rPr>
+          <m:t>09055</m:t>
+        </m:r>
+        <m:r>
+          <m:rPr>
+            <m:sty m:val="bi"/>
+          </m:rPr>
+          <w:rPr>
+            <w:rFonts w:ascii="Cambria Math" w:hAnsi="Cambria Math"/>
+            <w:sz w:val="20"/>
+            <w:lang w:val="en-GB"/>
+          </w:rPr>
+          <m:t>)</m:t>
+        </m:r>
+        <m:r>
+          <m:rPr>
+            <m:sty m:val="bi"/>
+          </m:rPr>
+          <w:rPr>
+            <w:rFonts w:ascii="Cambria Math" w:hAnsi="Cambria Math"/>
+            <w:sz w:val="20"/>
+            <w:lang w:val="en-GB"/>
+          </w:rPr>
+          <m:t>*</m:t>
+        </m:r>
+        <m:sSub>
+          <m:sSubPr>
+            <m:ctrlPr>
+              <w:rPr>
+                <w:rFonts w:ascii="Cambria Math" w:hAnsi="Cambria Math"/>
+                <w:b/>
+                <w:bCs/>
+                <w:i/>
+                <w:iCs/>
+                <w:sz w:val="20"/>
+                <w:lang w:val="en-GB"/>
+              </w:rPr>
+            </m:ctrlPr>
+          </m:sSubPr>
+          <m:e>
+            <m:r>
+              <m:rPr>
+                <m:sty m:val="bi"/>
+              </m:rPr>
+              <w:rPr>
+                <w:rFonts w:ascii="Cambria Math" w:hAnsi="Cambria Math"/>
+                <w:sz w:val="20"/>
+                <w:lang w:val="en-GB"/>
+              </w:rPr>
+              <m:t>x</m:t>
+            </m:r>
+          </m:e>
+          <m:sub>
+            <m:r>
+              <m:rPr>
+                <m:sty m:val="bi"/>
+              </m:rPr>
+              <w:rPr>
+                <w:rFonts w:ascii="Cambria Math" w:hAnsi="Cambria Math"/>
+                <w:sz w:val="20"/>
+                <w:lang w:val="en-GB"/>
+              </w:rPr>
+              <m:t>8</m:t>
+            </m:r>
+          </m:sub>
+        </m:sSub>
       </m:oMath>
     </w:p>
     <w:p>
@@ -5983,26 +6154,35 @@
                 <w:rFonts w:ascii="Calibri" w:hAnsi="Calibri"/>
                 <w:b/>
                 <w:i/>
-                <w:lang w:val="en-GB"/>
-              </w:rPr>
-            </w:pPr>
-            <w:r>
-              <w:rPr>
-                <w:rFonts w:ascii="Calibri" w:hAnsi="Calibri"/>
-                <w:b/>
-                <w:i/>
-                <w:lang w:val="en-GB"/>
-              </w:rPr>
-              <w:t>0.97</w:t>
-            </w:r>
-            <w:r>
-              <w:rPr>
-                <w:rFonts w:ascii="Calibri" w:hAnsi="Calibri"/>
-                <w:b/>
-                <w:i/>
-                <w:lang w:val="en-GB"/>
-              </w:rPr>
-              <w:t>43</w:t>
+                <w:lang w:val="lv-LV"/>
+              </w:rPr>
+            </w:pPr>
+            <w:r>
+              <w:rPr>
+                <w:rFonts w:ascii="Calibri" w:hAnsi="Calibri"/>
+                <w:b/>
+                <w:i/>
+                <w:lang w:val="en-GB"/>
+              </w:rPr>
+              <w:t>0.9</w:t>
+            </w:r>
+            <w:r>
+              <w:rPr>
+                <w:rFonts w:ascii="Calibri" w:hAnsi="Calibri"/>
+                <w:b/>
+                <w:i/>
+                <w:lang w:val="ru-RU"/>
+              </w:rPr>
+              <w:t>6</w:t>
+            </w:r>
+            <w:r>
+              <w:rPr>
+                <w:rFonts w:ascii="Calibri" w:hAnsi="Calibri"/>
+                <w:b/>
+                <w:i/>
+                <w:lang w:val="lv-LV"/>
+              </w:rPr>
+              <w:t>53</w:t>
             </w:r>
           </w:p>
         </w:tc>
@@ -6018,17 +6198,26 @@
                 <w:rFonts w:ascii="Calibri" w:hAnsi="Calibri"/>
                 <w:b/>
                 <w:i/>
-                <w:lang w:val="en-GB"/>
-              </w:rPr>
-            </w:pPr>
-            <w:r>
-              <w:rPr>
-                <w:rFonts w:ascii="Calibri" w:hAnsi="Calibri"/>
-                <w:b/>
-                <w:i/>
-                <w:lang w:val="en-GB"/>
-              </w:rPr>
-              <w:t>1.947</w:t>
+                <w:lang w:val="lv-LV"/>
+              </w:rPr>
+            </w:pPr>
+            <w:r>
+              <w:rPr>
+                <w:rFonts w:ascii="Calibri" w:hAnsi="Calibri"/>
+                <w:b/>
+                <w:i/>
+                <w:lang w:val="ru-RU"/>
+              </w:rPr>
+              <w:t>2.</w:t>
+            </w:r>
+            <w:r>
+              <w:rPr>
+                <w:rFonts w:ascii="Calibri" w:hAnsi="Calibri"/>
+                <w:b/>
+                <w:i/>
+                <w:lang w:val="lv-LV"/>
+              </w:rPr>
+              <w:t>268</w:t>
             </w:r>
           </w:p>
         </w:tc>
@@ -6054,7 +6243,34 @@
                 <w:i/>
                 <w:lang w:val="en-GB"/>
               </w:rPr>
-              <w:t>255.3</w:t>
+              <w:t>20</w:t>
+            </w:r>
+            <w:r>
+              <w:rPr>
+                <w:rFonts w:ascii="Calibri" w:hAnsi="Calibri"/>
+                <w:b/>
+                <w:i/>
+                <w:lang w:val="en-GB"/>
+              </w:rPr>
+              <w:t>3</w:t>
+            </w:r>
+            <w:r>
+              <w:rPr>
+                <w:rFonts w:ascii="Calibri" w:hAnsi="Calibri"/>
+                <w:b/>
+                <w:i/>
+                <w:lang w:val="en-GB"/>
+              </w:rPr>
+              <w:t>.</w:t>
+            </w:r>
+            <w:r>
+              <w:rPr>
+                <w:rFonts w:ascii="Calibri" w:hAnsi="Calibri"/>
+                <w:b/>
+                <w:i/>
+                <w:lang w:val="en-GB"/>
+              </w:rPr>
+              <w:t>8</w:t>
             </w:r>
           </w:p>
         </w:tc>
@@ -6153,36 +6369,36 @@
                 <w:rFonts w:ascii="Calibri" w:hAnsi="Calibri"/>
                 <w:b/>
                 <w:i/>
-                <w:lang w:val="en-GB"/>
-              </w:rPr>
-            </w:pPr>
-            <w:r>
-              <w:rPr>
-                <w:rFonts w:ascii="Calibri" w:hAnsi="Calibri"/>
-                <w:b/>
-                <w:i/>
-                <w:lang w:val="en-GB"/>
-              </w:rPr>
-              <w:t>0.97</w:t>
-            </w:r>
-            <w:r>
-              <w:rPr>
-                <w:rFonts w:ascii="Calibri" w:hAnsi="Calibri"/>
-                <w:b/>
-                <w:i/>
-                <w:lang w:val="en-GB"/>
-              </w:rPr>
-              <w:t>4</w:t>
-            </w:r>
-            <w:r>
-              <w:rPr>
-                <w:rFonts w:ascii="Calibri" w:hAnsi="Calibri"/>
-                <w:b/>
-                <w:i/>
-                <w:lang w:val="en-GB"/>
+                <w:lang w:val="lv-LV"/>
+              </w:rPr>
+            </w:pPr>
+            <w:r>
+              <w:rPr>
+                <w:rFonts w:ascii="Calibri" w:hAnsi="Calibri"/>
+                <w:b/>
+                <w:i/>
+                <w:lang w:val="en-GB"/>
+              </w:rPr>
+              <w:t>0.9</w:t>
+            </w:r>
+            <w:r>
+              <w:rPr>
+                <w:rFonts w:ascii="Calibri" w:hAnsi="Calibri"/>
+                <w:b/>
+                <w:i/>
+                <w:lang w:val="ru-RU"/>
               </w:rPr>
               <w:t>6</w:t>
             </w:r>
+            <w:r>
+              <w:rPr>
+                <w:rFonts w:ascii="Calibri" w:hAnsi="Calibri"/>
+                <w:b/>
+                <w:i/>
+                <w:lang w:val="lv-LV"/>
+              </w:rPr>
+              <w:t>57</w:t>
+            </w:r>
           </w:p>
         </w:tc>
         <w:tc>
@@ -6197,17 +6413,26 @@
                 <w:rFonts w:ascii="Calibri" w:hAnsi="Calibri"/>
                 <w:b/>
                 <w:i/>
-                <w:lang w:val="en-GB"/>
-              </w:rPr>
-            </w:pPr>
-            <w:r>
-              <w:rPr>
-                <w:rFonts w:ascii="Calibri" w:hAnsi="Calibri"/>
-                <w:b/>
-                <w:i/>
-                <w:lang w:val="en-GB"/>
-              </w:rPr>
-              <w:t>1.933</w:t>
+                <w:lang w:val="lv-LV"/>
+              </w:rPr>
+            </w:pPr>
+            <w:r>
+              <w:rPr>
+                <w:rFonts w:ascii="Calibri" w:hAnsi="Calibri"/>
+                <w:b/>
+                <w:i/>
+                <w:lang w:val="ru-RU"/>
+              </w:rPr>
+              <w:t>2.</w:t>
+            </w:r>
+            <w:r>
+              <w:rPr>
+                <w:rFonts w:ascii="Calibri" w:hAnsi="Calibri"/>
+                <w:b/>
+                <w:i/>
+                <w:lang w:val="lv-LV"/>
+              </w:rPr>
+              <w:t>255</w:t>
             </w:r>
           </w:p>
         </w:tc>
@@ -6233,7 +6458,34 @@
                 <w:i/>
                 <w:lang w:val="en-GB"/>
               </w:rPr>
-              <w:t>301.8</w:t>
+              <w:t>24</w:t>
+            </w:r>
+            <w:r>
+              <w:rPr>
+                <w:rFonts w:ascii="Calibri" w:hAnsi="Calibri"/>
+                <w:b/>
+                <w:i/>
+                <w:lang w:val="en-GB"/>
+              </w:rPr>
+              <w:t>0</w:t>
+            </w:r>
+            <w:r>
+              <w:rPr>
+                <w:rFonts w:ascii="Calibri" w:hAnsi="Calibri"/>
+                <w:b/>
+                <w:i/>
+                <w:lang w:val="en-GB"/>
+              </w:rPr>
+              <w:t>.</w:t>
+            </w:r>
+            <w:r>
+              <w:rPr>
+                <w:rFonts w:ascii="Calibri" w:hAnsi="Calibri"/>
+                <w:b/>
+                <w:i/>
+                <w:lang w:val="en-GB"/>
+              </w:rPr>
+              <w:t>5</w:t>
             </w:r>
           </w:p>
         </w:tc>
@@ -6342,7 +6594,25 @@
                 <w:i/>
                 <w:lang w:val="en-GB"/>
               </w:rPr>
-              <w:t>0.9745</w:t>
+              <w:t>0.9</w:t>
+            </w:r>
+            <w:r>
+              <w:rPr>
+                <w:rFonts w:ascii="Calibri" w:hAnsi="Calibri"/>
+                <w:b/>
+                <w:i/>
+                <w:lang w:val="en-GB"/>
+              </w:rPr>
+              <w:t>6</w:t>
+            </w:r>
+            <w:r>
+              <w:rPr>
+                <w:rFonts w:ascii="Calibri" w:hAnsi="Calibri"/>
+                <w:b/>
+                <w:i/>
+                <w:lang w:val="en-GB"/>
+              </w:rPr>
+              <w:t>64</w:t>
             </w:r>
           </w:p>
         </w:tc>
@@ -6358,17 +6628,26 @@
                 <w:rFonts w:ascii="Calibri" w:hAnsi="Calibri"/>
                 <w:b/>
                 <w:i/>
-                <w:lang w:val="en-GB"/>
-              </w:rPr>
-            </w:pPr>
-            <w:r>
-              <w:rPr>
-                <w:rFonts w:ascii="Calibri" w:hAnsi="Calibri"/>
-                <w:b/>
-                <w:i/>
-                <w:lang w:val="en-GB"/>
-              </w:rPr>
-              <w:t>1.94</w:t>
+                <w:lang w:val="lv-LV"/>
+              </w:rPr>
+            </w:pPr>
+            <w:r>
+              <w:rPr>
+                <w:rFonts w:ascii="Calibri" w:hAnsi="Calibri"/>
+                <w:b/>
+                <w:i/>
+                <w:lang w:val="lv-LV"/>
+              </w:rPr>
+              <w:t>2.</w:t>
+            </w:r>
+            <w:r>
+              <w:rPr>
+                <w:rFonts w:ascii="Calibri" w:hAnsi="Calibri"/>
+                <w:b/>
+                <w:i/>
+                <w:lang w:val="lv-LV"/>
+              </w:rPr>
+              <w:t>232</w:t>
             </w:r>
           </w:p>
         </w:tc>
@@ -6394,7 +6673,34 @@
                 <w:i/>
                 <w:lang w:val="en-GB"/>
               </w:rPr>
-              <w:t>359.6</w:t>
+              <w:t>29</w:t>
+            </w:r>
+            <w:r>
+              <w:rPr>
+                <w:rFonts w:ascii="Calibri" w:hAnsi="Calibri"/>
+                <w:b/>
+                <w:i/>
+                <w:lang w:val="en-GB"/>
+              </w:rPr>
+              <w:t>4</w:t>
+            </w:r>
+            <w:r>
+              <w:rPr>
+                <w:rFonts w:ascii="Calibri" w:hAnsi="Calibri"/>
+                <w:b/>
+                <w:i/>
+                <w:lang w:val="en-GB"/>
+              </w:rPr>
+              <w:t>.</w:t>
+            </w:r>
+            <w:r>
+              <w:rPr>
+                <w:rFonts w:ascii="Calibri" w:hAnsi="Calibri"/>
+                <w:b/>
+                <w:i/>
+                <w:lang w:val="en-GB"/>
+              </w:rPr>
+              <w:t>5</w:t>
             </w:r>
           </w:p>
         </w:tc>
@@ -6503,7 +6809,25 @@
                 <w:i/>
                 <w:lang w:val="en-GB"/>
               </w:rPr>
-              <w:t>0.975</w:t>
+              <w:t>0.9</w:t>
+            </w:r>
+            <w:r>
+              <w:rPr>
+                <w:rFonts w:ascii="Calibri" w:hAnsi="Calibri"/>
+                <w:b/>
+                <w:i/>
+                <w:lang w:val="en-GB"/>
+              </w:rPr>
+              <w:t>6</w:t>
+            </w:r>
+            <w:r>
+              <w:rPr>
+                <w:rFonts w:ascii="Calibri" w:hAnsi="Calibri"/>
+                <w:b/>
+                <w:i/>
+                <w:lang w:val="en-GB"/>
+              </w:rPr>
+              <w:t>7</w:t>
             </w:r>
           </w:p>
         </w:tc>
@@ -6529,7 +6853,16 @@
                 <w:i/>
                 <w:lang w:val="en-GB"/>
               </w:rPr>
-              <w:t>1.92</w:t>
+              <w:t>2.</w:t>
+            </w:r>
+            <w:r>
+              <w:rPr>
+                <w:rFonts w:ascii="Calibri" w:hAnsi="Calibri"/>
+                <w:b/>
+                <w:i/>
+                <w:lang w:val="en-GB"/>
+              </w:rPr>
+              <w:t>212</w:t>
             </w:r>
           </w:p>
         </w:tc>
@@ -6555,7 +6888,34 @@
                 <w:i/>
                 <w:lang w:val="en-GB"/>
               </w:rPr>
-              <w:t>458.9</w:t>
+              <w:t>37</w:t>
+            </w:r>
+            <w:r>
+              <w:rPr>
+                <w:rFonts w:ascii="Calibri" w:hAnsi="Calibri"/>
+                <w:b/>
+                <w:i/>
+                <w:lang w:val="en-GB"/>
+              </w:rPr>
+              <w:t>4</w:t>
+            </w:r>
+            <w:r>
+              <w:rPr>
+                <w:rFonts w:ascii="Calibri" w:hAnsi="Calibri"/>
+                <w:b/>
+                <w:i/>
+                <w:lang w:val="en-GB"/>
+              </w:rPr>
+              <w:t>.</w:t>
+            </w:r>
+            <w:r>
+              <w:rPr>
+                <w:rFonts w:ascii="Calibri" w:hAnsi="Calibri"/>
+                <w:b/>
+                <w:i/>
+                <w:lang w:val="en-GB"/>
+              </w:rPr>
+              <w:t>8</w:t>
             </w:r>
           </w:p>
         </w:tc>
@@ -6693,10 +7053,10 @@
           <w:sz w:val="20"/>
         </w:rPr>
         <w:object w:dxaOrig="220" w:dyaOrig="320" w14:anchorId="61DDF730">
-          <v:shape id="_x0000_i1028" type="#_x0000_t75" style="width:11.35pt;height:15.35pt" o:ole="">
+          <v:shape id="_x0000_i1027" type="#_x0000_t75" style="width:11.35pt;height:15.35pt" o:ole="">
             <v:imagedata r:id="rId7" o:title=""/>
           </v:shape>
-          <o:OLEObject Type="Embed" ProgID="Equation.3" ShapeID="_x0000_i1028" DrawAspect="Content" ObjectID="_1670589248" r:id="rId12"/>
+          <o:OLEObject Type="Embed" ProgID="Equation.3" ShapeID="_x0000_i1027" DrawAspect="Content" ObjectID="_1671291448" r:id="rId12"/>
         </w:object>
       </w:r>
       <w:r>
@@ -6719,7 +7079,27 @@
             <w:rFonts w:ascii="Cambria Math" w:hAnsi="Cambria Math"/>
             <w:sz w:val="20"/>
           </w:rPr>
-          <m:t>-3.05676</m:t>
+          <m:t>-3.0</m:t>
+        </m:r>
+        <m:r>
+          <m:rPr>
+            <m:sty m:val="bi"/>
+          </m:rPr>
+          <w:rPr>
+            <w:rFonts w:ascii="Cambria Math" w:hAnsi="Cambria Math"/>
+            <w:sz w:val="20"/>
+          </w:rPr>
+          <m:t>810</m:t>
+        </m:r>
+        <m:r>
+          <m:rPr>
+            <m:sty m:val="bi"/>
+          </m:rPr>
+          <w:rPr>
+            <w:rFonts w:ascii="Cambria Math" w:hAnsi="Cambria Math"/>
+            <w:sz w:val="20"/>
+          </w:rPr>
+          <m:t>6</m:t>
         </m:r>
         <m:r>
           <m:rPr>
@@ -6730,7 +7110,29 @@
             <w:sz w:val="20"/>
             <w:lang w:val="en-GB"/>
           </w:rPr>
-          <m:t xml:space="preserve"> +(-2.87826)*</m:t>
+          <m:t xml:space="preserve"> +(-2.</m:t>
+        </m:r>
+        <m:r>
+          <m:rPr>
+            <m:sty m:val="bi"/>
+          </m:rPr>
+          <w:rPr>
+            <w:rFonts w:ascii="Cambria Math" w:hAnsi="Cambria Math"/>
+            <w:sz w:val="20"/>
+            <w:lang w:val="en-GB"/>
+          </w:rPr>
+          <m:t>61565</m:t>
+        </m:r>
+        <m:r>
+          <m:rPr>
+            <m:sty m:val="bi"/>
+          </m:rPr>
+          <w:rPr>
+            <w:rFonts w:ascii="Cambria Math" w:hAnsi="Cambria Math"/>
+            <w:sz w:val="20"/>
+            <w:lang w:val="en-GB"/>
+          </w:rPr>
+          <m:t>)*</m:t>
         </m:r>
         <m:sSub>
           <m:sSubPr>
@@ -6782,7 +7184,29 @@
             <w:sz w:val="20"/>
             <w:lang w:val="en-GB"/>
           </w:rPr>
-          <m:t>+0.43059*</m:t>
+          <m:t>+0.</m:t>
+        </m:r>
+        <m:r>
+          <m:rPr>
+            <m:sty m:val="bi"/>
+          </m:rPr>
+          <w:rPr>
+            <w:rFonts w:ascii="Cambria Math" w:hAnsi="Cambria Math"/>
+            <w:sz w:val="20"/>
+            <w:lang w:val="en-GB"/>
+          </w:rPr>
+          <m:t>39592</m:t>
+        </m:r>
+        <m:r>
+          <m:rPr>
+            <m:sty m:val="bi"/>
+          </m:rPr>
+          <w:rPr>
+            <w:rFonts w:ascii="Cambria Math" w:hAnsi="Cambria Math"/>
+            <w:sz w:val="20"/>
+            <w:lang w:val="en-GB"/>
+          </w:rPr>
+          <m:t>*</m:t>
         </m:r>
         <m:sSub>
           <m:sSubPr>
@@ -6834,7 +7258,29 @@
             <w:sz w:val="20"/>
             <w:lang w:val="en-GB"/>
           </w:rPr>
-          <m:t>+0.31422*</m:t>
+          <m:t>+0.3</m:t>
+        </m:r>
+        <m:r>
+          <m:rPr>
+            <m:sty m:val="bi"/>
+          </m:rPr>
+          <w:rPr>
+            <w:rFonts w:ascii="Cambria Math" w:hAnsi="Cambria Math"/>
+            <w:sz w:val="20"/>
+            <w:lang w:val="en-GB"/>
+          </w:rPr>
+          <m:t>5961</m:t>
+        </m:r>
+        <m:r>
+          <m:rPr>
+            <m:sty m:val="bi"/>
+          </m:rPr>
+          <w:rPr>
+            <w:rFonts w:ascii="Cambria Math" w:hAnsi="Cambria Math"/>
+            <w:sz w:val="20"/>
+            <w:lang w:val="en-GB"/>
+          </w:rPr>
+          <m:t>*</m:t>
         </m:r>
         <m:sSub>
           <m:sSubPr>
@@ -6886,49 +7332,8 @@
             <w:sz w:val="20"/>
             <w:lang w:val="en-GB"/>
           </w:rPr>
-          <m:t>+3.48424*</m:t>
+          <m:t>+3.</m:t>
         </m:r>
-        <m:sSub>
-          <m:sSubPr>
-            <m:ctrlPr>
-              <w:rPr>
-                <w:rFonts w:ascii="Cambria Math" w:hAnsi="Cambria Math"/>
-                <w:b/>
-                <w:bCs/>
-                <w:i/>
-                <w:iCs/>
-                <w:sz w:val="20"/>
-                <w:lang w:val="en-GB"/>
-              </w:rPr>
-            </m:ctrlPr>
-          </m:sSubPr>
-          <m:e>
-            <m:r>
-              <m:rPr>
-                <m:sty m:val="bi"/>
-              </m:rPr>
-              <w:rPr>
-                <w:rFonts w:ascii="Cambria Math" w:hAnsi="Cambria Math"/>
-                <w:sz w:val="20"/>
-                <w:lang w:val="en-GB"/>
-              </w:rPr>
-              <m:t>x</m:t>
-            </m:r>
-          </m:e>
-          <m:sub>
-            <m:r>
-              <m:rPr>
-                <m:sty m:val="bi"/>
-              </m:rPr>
-              <w:rPr>
-                <w:rFonts w:ascii="Cambria Math" w:hAnsi="Cambria Math"/>
-                <w:sz w:val="20"/>
-                <w:lang w:val="en-GB"/>
-              </w:rPr>
-              <m:t>6</m:t>
-            </m:r>
-          </m:sub>
-        </m:sSub>
         <m:r>
           <m:rPr>
             <m:sty m:val="bi"/>
@@ -6938,8 +7343,60 @@
             <w:sz w:val="20"/>
             <w:lang w:val="en-GB"/>
           </w:rPr>
-          <m:t>+1.92</m:t>
+          <m:t>86744</m:t>
         </m:r>
+        <m:r>
+          <m:rPr>
+            <m:sty m:val="bi"/>
+          </m:rPr>
+          <w:rPr>
+            <w:rFonts w:ascii="Cambria Math" w:hAnsi="Cambria Math"/>
+            <w:sz w:val="20"/>
+            <w:lang w:val="en-GB"/>
+          </w:rPr>
+          <m:t>*</m:t>
+        </m:r>
+        <m:sSub>
+          <m:sSubPr>
+            <m:ctrlPr>
+              <w:rPr>
+                <w:rFonts w:ascii="Cambria Math" w:hAnsi="Cambria Math"/>
+                <w:b/>
+                <w:bCs/>
+                <w:i/>
+                <w:iCs/>
+                <w:sz w:val="20"/>
+                <w:lang w:val="en-GB"/>
+              </w:rPr>
+            </m:ctrlPr>
+          </m:sSubPr>
+          <m:e>
+            <m:r>
+              <m:rPr>
+                <m:sty m:val="bi"/>
+              </m:rPr>
+              <w:rPr>
+                <w:rFonts w:ascii="Cambria Math" w:hAnsi="Cambria Math"/>
+                <w:sz w:val="20"/>
+                <w:lang w:val="en-GB"/>
+              </w:rPr>
+              <m:t>x</m:t>
+            </m:r>
+          </m:e>
+          <m:sub>
+            <m:r>
+              <m:rPr>
+                <m:sty m:val="bi"/>
+              </m:rPr>
+              <w:rPr>
+                <w:rFonts w:ascii="Cambria Math" w:hAnsi="Cambria Math"/>
+                <w:sz w:val="20"/>
+                <w:lang w:val="en-GB"/>
+              </w:rPr>
+              <m:t>6</m:t>
+            </m:r>
+          </m:sub>
+        </m:sSub>
       </m:oMath>
     </w:p>
     <w:p>
@@ -7006,7 +7463,7 @@
       <w:tr>
         <w:tc>
           <w:tcPr>
-            <w:tcW w:w="1158" w:type="dxa"/>
+            <w:tcW w:w="1211" w:type="dxa"/>
           </w:tcPr>
           <w:p>
             <w:pPr>
@@ -7031,7 +7488,7 @@
         </w:tc>
         <w:tc>
           <w:tcPr>
-            <w:tcW w:w="1198" w:type="dxa"/>
+            <w:tcW w:w="1188" w:type="dxa"/>
           </w:tcPr>
           <w:p>
             <w:pPr>
@@ -7065,7 +7522,7 @@
         </w:tc>
         <w:tc>
           <w:tcPr>
-            <w:tcW w:w="1236" w:type="dxa"/>
+            <w:tcW w:w="1225" w:type="dxa"/>
           </w:tcPr>
           <w:p>
             <w:pPr>
@@ -7099,7 +7556,7 @@
         </w:tc>
         <w:tc>
           <w:tcPr>
-            <w:tcW w:w="1221" w:type="dxa"/>
+            <w:tcW w:w="1210" w:type="dxa"/>
           </w:tcPr>
           <w:p>
             <w:pPr>
@@ -7124,7 +7581,7 @@
         </w:tc>
         <w:tc>
           <w:tcPr>
-            <w:tcW w:w="1206" w:type="dxa"/>
+            <w:tcW w:w="1204" w:type="dxa"/>
           </w:tcPr>
           <w:p>
             <w:pPr>
@@ -7150,7 +7607,7 @@
         </w:tc>
         <w:tc>
           <w:tcPr>
-            <w:tcW w:w="1172" w:type="dxa"/>
+            <w:tcW w:w="1159" w:type="dxa"/>
           </w:tcPr>
           <w:p>
             <w:pPr>
@@ -7175,7 +7632,7 @@
         </w:tc>
         <w:tc>
           <w:tcPr>
-            <w:tcW w:w="1149" w:type="dxa"/>
+            <w:tcW w:w="1143" w:type="dxa"/>
           </w:tcPr>
           <w:p>
             <w:pPr>
@@ -7202,7 +7659,7 @@
       <w:tr>
         <w:tc>
           <w:tcPr>
-            <w:tcW w:w="1158" w:type="dxa"/>
+            <w:tcW w:w="1211" w:type="dxa"/>
           </w:tcPr>
           <w:p>
             <w:pPr>
@@ -7228,7 +7685,7 @@
         </w:tc>
         <w:tc>
           <w:tcPr>
-            <w:tcW w:w="1198" w:type="dxa"/>
+            <w:tcW w:w="1188" w:type="dxa"/>
           </w:tcPr>
           <w:p>
             <w:pPr>
@@ -7248,13 +7705,13 @@
                 <w:i/>
                 <w:lang w:val="lv-LV"/>
               </w:rPr>
-              <w:t>0.938</w:t>
-            </w:r>
-          </w:p>
-        </w:tc>
-        <w:tc>
-          <w:tcPr>
-            <w:tcW w:w="1236" w:type="dxa"/>
+              <w:t>0.9281</w:t>
+            </w:r>
+          </w:p>
+        </w:tc>
+        <w:tc>
+          <w:tcPr>
+            <w:tcW w:w="1225" w:type="dxa"/>
           </w:tcPr>
           <w:p>
             <w:pPr>
@@ -7274,13 +7731,13 @@
                 <w:i/>
                 <w:lang w:val="lv-LV"/>
               </w:rPr>
-              <w:t>0.9352</w:t>
-            </w:r>
-          </w:p>
-        </w:tc>
-        <w:tc>
-          <w:tcPr>
-            <w:tcW w:w="1221" w:type="dxa"/>
+              <w:t>0.9251</w:t>
+            </w:r>
+          </w:p>
+        </w:tc>
+        <w:tc>
+          <w:tcPr>
+            <w:tcW w:w="1210" w:type="dxa"/>
           </w:tcPr>
           <w:p>
             <w:pPr>
@@ -7298,15 +7755,41 @@
                 <w:rFonts w:ascii="Calibri" w:hAnsi="Calibri"/>
                 <w:b/>
                 <w:i/>
+                <w:lang w:val="en-GB"/>
+              </w:rPr>
+              <w:t>544.2</w:t>
+            </w:r>
+          </w:p>
+        </w:tc>
+        <w:tc>
+          <w:tcPr>
+            <w:tcW w:w="1204" w:type="dxa"/>
+          </w:tcPr>
+          <w:p>
+            <w:pPr>
+              <w:pStyle w:val="BodyText"/>
+              <w:spacing w:line="240" w:lineRule="auto"/>
+              <w:rPr>
+                <w:rFonts w:ascii="Calibri" w:hAnsi="Calibri"/>
+                <w:b/>
+                <w:i/>
                 <w:lang w:val="lv-LV"/>
               </w:rPr>
-              <w:t>429.4</w:t>
-            </w:r>
-          </w:p>
-        </w:tc>
-        <w:tc>
-          <w:tcPr>
-            <w:tcW w:w="1206" w:type="dxa"/>
+            </w:pPr>
+            <w:r>
+              <w:rPr>
+                <w:rFonts w:ascii="Calibri" w:hAnsi="Calibri"/>
+                <w:b/>
+                <w:i/>
+                <w:lang w:val="en-GB"/>
+              </w:rPr>
+              <w:t>7021.483</w:t>
+            </w:r>
+          </w:p>
+        </w:tc>
+        <w:tc>
+          <w:tcPr>
+            <w:tcW w:w="1159" w:type="dxa"/>
           </w:tcPr>
           <w:p>
             <w:pPr>
@@ -7326,39 +7809,13 @@
                 <w:i/>
                 <w:lang w:val="lv-LV"/>
               </w:rPr>
-              <w:t>6493.594</w:t>
-            </w:r>
-          </w:p>
-        </w:tc>
-        <w:tc>
-          <w:tcPr>
-            <w:tcW w:w="1172" w:type="dxa"/>
-          </w:tcPr>
-          <w:p>
-            <w:pPr>
-              <w:pStyle w:val="BodyText"/>
-              <w:spacing w:line="240" w:lineRule="auto"/>
-              <w:rPr>
-                <w:rFonts w:ascii="Calibri" w:hAnsi="Calibri"/>
-                <w:b/>
-                <w:i/>
-                <w:lang w:val="lv-LV"/>
-              </w:rPr>
-            </w:pPr>
-            <w:r>
-              <w:rPr>
-                <w:rFonts w:ascii="Calibri" w:hAnsi="Calibri"/>
-                <w:b/>
-                <w:i/>
-                <w:lang w:val="lv-LV"/>
-              </w:rPr>
-              <w:t>340.3</w:t>
-            </w:r>
-          </w:p>
-        </w:tc>
-        <w:tc>
-          <w:tcPr>
-            <w:tcW w:w="1149" w:type="dxa"/>
+              <w:t>316.1</w:t>
+            </w:r>
+          </w:p>
+        </w:tc>
+        <w:tc>
+          <w:tcPr>
+            <w:tcW w:w="1143" w:type="dxa"/>
           </w:tcPr>
           <w:p>
             <w:pPr>
@@ -7386,7 +7843,7 @@
       <w:tr>
         <w:tc>
           <w:tcPr>
-            <w:tcW w:w="1158" w:type="dxa"/>
+            <w:tcW w:w="1211" w:type="dxa"/>
           </w:tcPr>
           <w:p>
             <w:pPr>
@@ -7412,7 +7869,7 @@
         </w:tc>
         <w:tc>
           <w:tcPr>
-            <w:tcW w:w="1198" w:type="dxa"/>
+            <w:tcW w:w="1188" w:type="dxa"/>
           </w:tcPr>
           <w:p>
             <w:pPr>
@@ -7441,22 +7898,13 @@
                 <w:i/>
                 <w:lang w:val="lv-LV"/>
               </w:rPr>
-              <w:t>.</w:t>
-            </w:r>
-            <w:r>
-              <w:rPr>
-                <w:rFonts w:ascii="Calibri" w:hAnsi="Calibri"/>
-                <w:b/>
-                <w:i/>
-                <w:lang w:val="ru-RU"/>
-              </w:rPr>
-              <w:t>5833</w:t>
-            </w:r>
-          </w:p>
-        </w:tc>
-        <w:tc>
-          <w:tcPr>
-            <w:tcW w:w="1236" w:type="dxa"/>
+              <w:t>.8766</w:t>
+            </w:r>
+          </w:p>
+        </w:tc>
+        <w:tc>
+          <w:tcPr>
+            <w:tcW w:w="1225" w:type="dxa"/>
           </w:tcPr>
           <w:p>
             <w:pPr>
@@ -7476,13 +7924,13 @@
                 <w:i/>
                 <w:lang w:val="lv-LV"/>
               </w:rPr>
-              <w:t>0.5742</w:t>
-            </w:r>
-          </w:p>
-        </w:tc>
-        <w:tc>
-          <w:tcPr>
-            <w:tcW w:w="1221" w:type="dxa"/>
+              <w:t>0.8716</w:t>
+            </w:r>
+          </w:p>
+        </w:tc>
+        <w:tc>
+          <w:tcPr>
+            <w:tcW w:w="1210" w:type="dxa"/>
           </w:tcPr>
           <w:p>
             <w:pPr>
@@ -7500,15 +7948,41 @@
                 <w:rFonts w:ascii="Calibri" w:hAnsi="Calibri"/>
                 <w:b/>
                 <w:i/>
+                <w:lang w:val="en-GB"/>
+              </w:rPr>
+              <w:t>933.3</w:t>
+            </w:r>
+          </w:p>
+        </w:tc>
+        <w:tc>
+          <w:tcPr>
+            <w:tcW w:w="1204" w:type="dxa"/>
+          </w:tcPr>
+          <w:p>
+            <w:pPr>
+              <w:pStyle w:val="BodyText"/>
+              <w:spacing w:line="240" w:lineRule="auto"/>
+              <w:rPr>
+                <w:rFonts w:ascii="Calibri" w:hAnsi="Calibri"/>
+                <w:b/>
+                <w:i/>
                 <w:lang w:val="lv-LV"/>
               </w:rPr>
-              <w:t>2884.9</w:t>
-            </w:r>
-          </w:p>
-        </w:tc>
-        <w:tc>
-          <w:tcPr>
-            <w:tcW w:w="1206" w:type="dxa"/>
+            </w:pPr>
+            <w:r>
+              <w:rPr>
+                <w:rFonts w:ascii="Calibri" w:hAnsi="Calibri"/>
+                <w:b/>
+                <w:i/>
+                <w:lang w:val="en-GB"/>
+              </w:rPr>
+              <w:t>6632.39</w:t>
+            </w:r>
+          </w:p>
+        </w:tc>
+        <w:tc>
+          <w:tcPr>
+            <w:tcW w:w="1159" w:type="dxa"/>
           </w:tcPr>
           <w:p>
             <w:pPr>
@@ -7528,13 +8002,13 @@
                 <w:i/>
                 <w:lang w:val="lv-LV"/>
               </w:rPr>
-              <w:t>4038.1</w:t>
-            </w:r>
-          </w:p>
-        </w:tc>
-        <w:tc>
-          <w:tcPr>
-            <w:tcW w:w="1172" w:type="dxa"/>
+              <w:t>174.1</w:t>
+            </w:r>
+          </w:p>
+        </w:tc>
+        <w:tc>
+          <w:tcPr>
+            <w:tcW w:w="1143" w:type="dxa"/>
           </w:tcPr>
           <w:p>
             <w:pPr>
@@ -7554,33 +8028,7 @@
                 <w:i/>
                 <w:lang w:val="lv-LV"/>
               </w:rPr>
-              <w:t>64.39</w:t>
-            </w:r>
-          </w:p>
-        </w:tc>
-        <w:tc>
-          <w:tcPr>
-            <w:tcW w:w="1149" w:type="dxa"/>
-          </w:tcPr>
-          <w:p>
-            <w:pPr>
-              <w:pStyle w:val="BodyText"/>
-              <w:spacing w:line="240" w:lineRule="auto"/>
-              <w:rPr>
-                <w:rFonts w:ascii="Calibri" w:hAnsi="Calibri"/>
-                <w:b/>
-                <w:i/>
-                <w:lang w:val="lv-LV"/>
-              </w:rPr>
-            </w:pPr>
-            <w:r>
-              <w:rPr>
-                <w:rFonts w:ascii="Calibri" w:hAnsi="Calibri"/>
-                <w:b/>
-                <w:i/>
-                <w:lang w:val="lv-LV"/>
-              </w:rPr>
-              <w:t>2.725e-10</w:t>
+              <w:t>2.2e-16</w:t>
             </w:r>
           </w:p>
         </w:tc>
@@ -8354,7 +8802,16 @@
                 <w:i/>
                 <w:lang w:val="lv-LV"/>
               </w:rPr>
-              <w:t>0.9793</w:t>
+              <w:t>0.97</w:t>
+            </w:r>
+            <w:r>
+              <w:rPr>
+                <w:rFonts w:ascii="Calibri" w:hAnsi="Calibri"/>
+                <w:b/>
+                <w:i/>
+                <w:lang w:val="lv-LV"/>
+              </w:rPr>
+              <w:t>14</w:t>
             </w:r>
           </w:p>
         </w:tc>
@@ -8380,7 +8837,16 @@
                 <w:i/>
                 <w:lang w:val="en-GB"/>
               </w:rPr>
-              <w:t>0.975</w:t>
+              <w:t>0.9</w:t>
+            </w:r>
+            <w:r>
+              <w:rPr>
+                <w:rFonts w:ascii="Calibri" w:hAnsi="Calibri"/>
+                <w:b/>
+                <w:i/>
+                <w:lang w:val="en-GB"/>
+              </w:rPr>
+              <w:t>661</w:t>
             </w:r>
           </w:p>
         </w:tc>
@@ -8406,7 +8872,7 @@
                 <w:i/>
                 <w:lang w:val="en-GB"/>
               </w:rPr>
-              <w:t>143.4</w:t>
+              <w:t>216.2</w:t>
             </w:r>
           </w:p>
         </w:tc>
@@ -8432,7 +8898,7 @@
                 <w:i/>
                 <w:lang w:val="lv-LV"/>
               </w:rPr>
-              <w:t>6779.542</w:t>
+              <w:t>7349.507</w:t>
             </w:r>
           </w:p>
         </w:tc>
@@ -8448,17 +8914,17 @@
                 <w:rFonts w:ascii="Calibri" w:hAnsi="Calibri"/>
                 <w:b/>
                 <w:i/>
-                <w:lang w:val="ru-RU"/>
-              </w:rPr>
-            </w:pPr>
-            <w:r>
-              <w:rPr>
-                <w:rFonts w:ascii="Calibri" w:hAnsi="Calibri"/>
-                <w:b/>
-                <w:i/>
-                <w:lang w:val="en-GB"/>
-              </w:rPr>
-              <w:t>230.4</w:t>
+                <w:lang w:val="lv-LV"/>
+              </w:rPr>
+            </w:pPr>
+            <w:r>
+              <w:rPr>
+                <w:rFonts w:ascii="Calibri" w:hAnsi="Calibri"/>
+                <w:b/>
+                <w:i/>
+                <w:lang w:val="lv-LV"/>
+              </w:rPr>
+              <w:t>182.7</w:t>
             </w:r>
           </w:p>
         </w:tc>
@@ -8538,7 +9004,16 @@
                 <w:i/>
                 <w:lang w:val="en-GB"/>
               </w:rPr>
-              <w:t>0.9771</w:t>
+              <w:t>0.9</w:t>
+            </w:r>
+            <w:r>
+              <w:rPr>
+                <w:rFonts w:ascii="Calibri" w:hAnsi="Calibri"/>
+                <w:b/>
+                <w:i/>
+                <w:lang w:val="en-GB"/>
+              </w:rPr>
+              <w:t>696</w:t>
             </w:r>
           </w:p>
         </w:tc>
@@ -8564,7 +9039,16 @@
                 <w:i/>
                 <w:lang w:val="en-GB"/>
               </w:rPr>
-              <w:t>0.975</w:t>
+              <w:t>0.9</w:t>
+            </w:r>
+            <w:r>
+              <w:rPr>
+                <w:rFonts w:ascii="Calibri" w:hAnsi="Calibri"/>
+                <w:b/>
+                <w:i/>
+                <w:lang w:val="en-GB"/>
+              </w:rPr>
+              <w:t>67</w:t>
             </w:r>
           </w:p>
         </w:tc>
@@ -8590,7 +9074,7 @@
                 <w:i/>
                 <w:lang w:val="en-GB"/>
               </w:rPr>
-              <w:t>158.5</w:t>
+              <w:t>230</w:t>
             </w:r>
           </w:p>
         </w:tc>
@@ -8606,17 +9090,17 @@
                 <w:rFonts w:ascii="Calibri" w:hAnsi="Calibri"/>
                 <w:b/>
                 <w:i/>
-                <w:lang w:val="ru-RU"/>
-              </w:rPr>
-            </w:pPr>
-            <w:r>
-              <w:rPr>
-                <w:rFonts w:ascii="Calibri" w:hAnsi="Calibri"/>
-                <w:b/>
-                <w:i/>
-                <w:lang w:val="en-GB"/>
-              </w:rPr>
-              <w:t>6779.51</w:t>
+                <w:lang w:val="lv-LV"/>
+              </w:rPr>
+            </w:pPr>
+            <w:r>
+              <w:rPr>
+                <w:rFonts w:ascii="Calibri" w:hAnsi="Calibri"/>
+                <w:b/>
+                <w:i/>
+                <w:lang w:val="lv-LV"/>
+              </w:rPr>
+              <w:t>7335.722</w:t>
             </w:r>
           </w:p>
         </w:tc>
@@ -8642,7 +9126,7 @@
                 <w:i/>
                 <w:lang w:val="en-GB"/>
               </w:rPr>
-              <w:t>458.9</w:t>
+              <w:t>374.8</w:t>
             </w:r>
           </w:p>
         </w:tc>
@@ -8722,7 +9206,16 @@
                 <w:i/>
                 <w:lang w:val="lv-LV"/>
               </w:rPr>
-              <w:t>0.938</w:t>
+              <w:t>0.9</w:t>
+            </w:r>
+            <w:r>
+              <w:rPr>
+                <w:rFonts w:ascii="Calibri" w:hAnsi="Calibri"/>
+                <w:b/>
+                <w:i/>
+                <w:lang w:val="lv-LV"/>
+              </w:rPr>
+              <w:t>281</w:t>
             </w:r>
           </w:p>
         </w:tc>
@@ -8748,7 +9241,16 @@
                 <w:i/>
                 <w:lang w:val="lv-LV"/>
               </w:rPr>
-              <w:t>0.9352</w:t>
+              <w:t>0.9</w:t>
+            </w:r>
+            <w:r>
+              <w:rPr>
+                <w:rFonts w:ascii="Calibri" w:hAnsi="Calibri"/>
+                <w:b/>
+                <w:i/>
+                <w:lang w:val="lv-LV"/>
+              </w:rPr>
+              <w:t>251</w:t>
             </w:r>
           </w:p>
         </w:tc>
@@ -8772,27 +9274,62 @@
                 <w:rFonts w:ascii="Calibri" w:hAnsi="Calibri"/>
                 <w:b/>
                 <w:i/>
+                <w:lang w:val="en-GB"/>
+              </w:rPr>
+              <w:t>544.2</w:t>
+            </w:r>
+          </w:p>
+        </w:tc>
+        <w:tc>
+          <w:tcPr>
+            <w:tcW w:w="1173" w:type="dxa"/>
+          </w:tcPr>
+          <w:p>
+            <w:pPr>
+              <w:pStyle w:val="BodyText"/>
+              <w:spacing w:line="240" w:lineRule="auto"/>
+              <w:rPr>
+                <w:rFonts w:ascii="Calibri" w:hAnsi="Calibri"/>
+                <w:b/>
+                <w:i/>
+                <w:lang w:val="en-GB"/>
+              </w:rPr>
+            </w:pPr>
+            <w:r>
+              <w:rPr>
+                <w:rFonts w:ascii="Calibri" w:hAnsi="Calibri"/>
+                <w:b/>
+                <w:i/>
+                <w:lang w:val="en-GB"/>
+              </w:rPr>
+              <w:t>7021.483</w:t>
+            </w:r>
+          </w:p>
+        </w:tc>
+        <w:tc>
+          <w:tcPr>
+            <w:tcW w:w="1105" w:type="dxa"/>
+          </w:tcPr>
+          <w:p>
+            <w:pPr>
+              <w:pStyle w:val="BodyText"/>
+              <w:spacing w:line="240" w:lineRule="auto"/>
+              <w:rPr>
+                <w:rFonts w:ascii="Calibri" w:hAnsi="Calibri"/>
+                <w:b/>
+                <w:i/>
+                <w:lang w:val="en-GB"/>
+              </w:rPr>
+            </w:pPr>
+            <w:r>
+              <w:rPr>
+                <w:rFonts w:ascii="Calibri" w:hAnsi="Calibri"/>
+                <w:b/>
+                <w:i/>
                 <w:lang w:val="lv-LV"/>
               </w:rPr>
-              <w:t>429.4</w:t>
-            </w:r>
-          </w:p>
-        </w:tc>
-        <w:tc>
-          <w:tcPr>
-            <w:tcW w:w="1173" w:type="dxa"/>
-          </w:tcPr>
-          <w:p>
-            <w:pPr>
-              <w:pStyle w:val="BodyText"/>
-              <w:spacing w:line="240" w:lineRule="auto"/>
-              <w:rPr>
-                <w:rFonts w:ascii="Calibri" w:hAnsi="Calibri"/>
-                <w:b/>
-                <w:i/>
-                <w:lang w:val="en-GB"/>
-              </w:rPr>
-            </w:pPr>
+              <w:t>3</w:t>
+            </w:r>
             <w:r>
               <w:rPr>
                 <w:rFonts w:ascii="Calibri" w:hAnsi="Calibri"/>
@@ -8800,25 +9337,8 @@
                 <w:i/>
                 <w:lang w:val="lv-LV"/>
               </w:rPr>
-              <w:t>6493.594</w:t>
-            </w:r>
-          </w:p>
-        </w:tc>
-        <w:tc>
-          <w:tcPr>
-            <w:tcW w:w="1105" w:type="dxa"/>
-          </w:tcPr>
-          <w:p>
-            <w:pPr>
-              <w:pStyle w:val="BodyText"/>
-              <w:spacing w:line="240" w:lineRule="auto"/>
-              <w:rPr>
-                <w:rFonts w:ascii="Calibri" w:hAnsi="Calibri"/>
-                <w:b/>
-                <w:i/>
-                <w:lang w:val="en-GB"/>
-              </w:rPr>
-            </w:pPr>
+              <w:t>16</w:t>
+            </w:r>
             <w:r>
               <w:rPr>
                 <w:rFonts w:ascii="Calibri" w:hAnsi="Calibri"/>
@@ -8826,7 +9346,16 @@
                 <w:i/>
                 <w:lang w:val="lv-LV"/>
               </w:rPr>
-              <w:t>340.3</w:t>
+              <w:t>.</w:t>
+            </w:r>
+            <w:r>
+              <w:rPr>
+                <w:rFonts w:ascii="Calibri" w:hAnsi="Calibri"/>
+                <w:b/>
+                <w:i/>
+                <w:lang w:val="lv-LV"/>
+              </w:rPr>
+              <w:t>1</w:t>
             </w:r>
           </w:p>
         </w:tc>
@@ -8896,16 +9425,16 @@
                 <w:rFonts w:ascii="Calibri" w:hAnsi="Calibri"/>
                 <w:b/>
                 <w:i/>
-                <w:lang w:val="en-GB"/>
-              </w:rPr>
-            </w:pPr>
-            <w:r>
-              <w:rPr>
-                <w:rFonts w:ascii="Calibri" w:hAnsi="Calibri"/>
-                <w:b/>
-                <w:i/>
                 <w:lang w:val="ru-RU"/>
               </w:rPr>
+            </w:pPr>
+            <w:r>
+              <w:rPr>
+                <w:rFonts w:ascii="Calibri" w:hAnsi="Calibri"/>
+                <w:b/>
+                <w:i/>
+                <w:lang w:val="ru-RU"/>
+              </w:rPr>
               <w:t>0</w:t>
             </w:r>
             <w:r>
@@ -8922,9 +9451,9 @@
                 <w:rFonts w:ascii="Calibri" w:hAnsi="Calibri"/>
                 <w:b/>
                 <w:i/>
-                <w:lang w:val="ru-RU"/>
-              </w:rPr>
-              <w:t>5833</w:t>
+                <w:lang w:val="lv-LV"/>
+              </w:rPr>
+              <w:t>8766</w:t>
             </w:r>
           </w:p>
         </w:tc>
@@ -8950,7 +9479,16 @@
                 <w:i/>
                 <w:lang w:val="lv-LV"/>
               </w:rPr>
-              <w:t>0.5742</w:t>
+              <w:t>0.</w:t>
+            </w:r>
+            <w:r>
+              <w:rPr>
+                <w:rFonts w:ascii="Calibri" w:hAnsi="Calibri"/>
+                <w:b/>
+                <w:i/>
+                <w:lang w:val="lv-LV"/>
+              </w:rPr>
+              <w:t>8716</w:t>
             </w:r>
           </w:p>
         </w:tc>
@@ -8974,15 +9512,85 @@
                 <w:rFonts w:ascii="Calibri" w:hAnsi="Calibri"/>
                 <w:b/>
                 <w:i/>
+                <w:lang w:val="en-GB"/>
+              </w:rPr>
+              <w:t>933.3</w:t>
+            </w:r>
+          </w:p>
+        </w:tc>
+        <w:tc>
+          <w:tcPr>
+            <w:tcW w:w="1173" w:type="dxa"/>
+          </w:tcPr>
+          <w:p>
+            <w:pPr>
+              <w:pStyle w:val="BodyText"/>
+              <w:spacing w:line="240" w:lineRule="auto"/>
+              <w:rPr>
+                <w:rFonts w:ascii="Calibri" w:hAnsi="Calibri"/>
+                <w:b/>
+                <w:i/>
+                <w:lang w:val="en-GB"/>
+              </w:rPr>
+            </w:pPr>
+            <w:r>
+              <w:rPr>
+                <w:rFonts w:ascii="Calibri" w:hAnsi="Calibri"/>
+                <w:b/>
+                <w:i/>
+                <w:lang w:val="en-GB"/>
+              </w:rPr>
+              <w:t>6632</w:t>
+            </w:r>
+            <w:r>
+              <w:rPr>
+                <w:rFonts w:ascii="Calibri" w:hAnsi="Calibri"/>
+                <w:b/>
+                <w:i/>
+                <w:lang w:val="en-GB"/>
+              </w:rPr>
+              <w:t>.</w:t>
+            </w:r>
+            <w:r>
+              <w:rPr>
+                <w:rFonts w:ascii="Calibri" w:hAnsi="Calibri"/>
+                <w:b/>
+                <w:i/>
+                <w:lang w:val="en-GB"/>
+              </w:rPr>
+              <w:t>39</w:t>
+            </w:r>
+          </w:p>
+        </w:tc>
+        <w:tc>
+          <w:tcPr>
+            <w:tcW w:w="1105" w:type="dxa"/>
+          </w:tcPr>
+          <w:p>
+            <w:pPr>
+              <w:pStyle w:val="BodyText"/>
+              <w:spacing w:line="240" w:lineRule="auto"/>
+              <w:rPr>
+                <w:rFonts w:ascii="Calibri" w:hAnsi="Calibri"/>
+                <w:b/>
+                <w:i/>
+                <w:lang w:val="en-GB"/>
+              </w:rPr>
+            </w:pPr>
+            <w:r>
+              <w:rPr>
+                <w:rFonts w:ascii="Calibri" w:hAnsi="Calibri"/>
+                <w:b/>
+                <w:i/>
                 <w:lang w:val="lv-LV"/>
               </w:rPr>
-              <w:t>2884.9</w:t>
-            </w:r>
-          </w:p>
-        </w:tc>
-        <w:tc>
-          <w:tcPr>
-            <w:tcW w:w="1173" w:type="dxa"/>
+              <w:t>174.1</w:t>
+            </w:r>
+          </w:p>
+        </w:tc>
+        <w:tc>
+          <w:tcPr>
+            <w:tcW w:w="1124" w:type="dxa"/>
           </w:tcPr>
           <w:p>
             <w:pPr>
@@ -9002,59 +9610,7 @@
                 <w:i/>
                 <w:lang w:val="lv-LV"/>
               </w:rPr>
-              <w:t>4038.1</w:t>
-            </w:r>
-          </w:p>
-        </w:tc>
-        <w:tc>
-          <w:tcPr>
-            <w:tcW w:w="1105" w:type="dxa"/>
-          </w:tcPr>
-          <w:p>
-            <w:pPr>
-              <w:pStyle w:val="BodyText"/>
-              <w:spacing w:line="240" w:lineRule="auto"/>
-              <w:rPr>
-                <w:rFonts w:ascii="Calibri" w:hAnsi="Calibri"/>
-                <w:b/>
-                <w:i/>
-                <w:lang w:val="en-GB"/>
-              </w:rPr>
-            </w:pPr>
-            <w:r>
-              <w:rPr>
-                <w:rFonts w:ascii="Calibri" w:hAnsi="Calibri"/>
-                <w:b/>
-                <w:i/>
-                <w:lang w:val="lv-LV"/>
-              </w:rPr>
-              <w:t>64.39</w:t>
-            </w:r>
-          </w:p>
-        </w:tc>
-        <w:tc>
-          <w:tcPr>
-            <w:tcW w:w="1124" w:type="dxa"/>
-          </w:tcPr>
-          <w:p>
-            <w:pPr>
-              <w:pStyle w:val="BodyText"/>
-              <w:spacing w:line="240" w:lineRule="auto"/>
-              <w:rPr>
-                <w:rFonts w:ascii="Calibri" w:hAnsi="Calibri"/>
-                <w:b/>
-                <w:i/>
-                <w:lang w:val="en-GB"/>
-              </w:rPr>
-            </w:pPr>
-            <w:r>
-              <w:rPr>
-                <w:rFonts w:ascii="Calibri" w:hAnsi="Calibri"/>
-                <w:b/>
-                <w:i/>
-                <w:lang w:val="lv-LV"/>
-              </w:rPr>
-              <w:t>2.725e-10</w:t>
+              <w:t>2.2e-16</w:t>
             </w:r>
           </w:p>
         </w:tc>
@@ -9160,7 +9716,16 @@
                 <w:i/>
                 <w:lang w:val="en-GB"/>
               </w:rPr>
-              <w:t>340.1</w:t>
+              <w:t>3</w:t>
+            </w:r>
+            <w:r>
+              <w:rPr>
+                <w:rFonts w:ascii="Calibri" w:hAnsi="Calibri"/>
+                <w:b/>
+                <w:i/>
+                <w:lang w:val="en-GB"/>
+              </w:rPr>
+              <w:t>83.4</w:t>
             </w:r>
           </w:p>
         </w:tc>

</xml_diff>